<commit_message>
Se finaliza el Informe ERS añadiendo el documento de mockups
</commit_message>
<xml_diff>
--- a/Documentación/Informe_ERS.docx
+++ b/Documentación/Informe_ERS.docx
@@ -2,8 +2,8 @@
 <file path=word/document.xml><?xml version="1.0" encoding="utf-8"?>
 <w:document xmlns:wpc="http://schemas.microsoft.com/office/word/2010/wordprocessingCanvas" xmlns:cx="http://schemas.microsoft.com/office/drawing/2014/chartex" xmlns:cx1="http://schemas.microsoft.com/office/drawing/2015/9/8/chartex" xmlns:cx2="http://schemas.microsoft.com/office/drawing/2015/10/21/chartex" xmlns:cx3="http://schemas.microsoft.com/office/drawing/2016/5/9/chartex" xmlns:cx4="http://schemas.microsoft.com/office/drawing/2016/5/10/chartex" xmlns:cx5="http://schemas.microsoft.com/office/drawing/2016/5/11/chartex" xmlns:cx6="http://schemas.microsoft.com/office/drawing/2016/5/12/chartex" xmlns:cx7="http://schemas.microsoft.com/office/drawing/2016/5/13/chartex" xmlns:cx8="http://schemas.microsoft.com/office/drawing/2016/5/14/chartex" xmlns:mc="http://schemas.openxmlformats.org/markup-compatibility/2006" xmlns:aink="http://schemas.microsoft.com/office/drawing/2016/ink" xmlns:am3d="http://schemas.microsoft.com/office/drawing/2017/model3d" xmlns:o="urn:schemas-microsoft-com:office:office" xmlns:oel="http://schemas.microsoft.com/office/2019/extlst" xmlns:r="http://schemas.openxmlformats.org/officeDocument/2006/relationships" xmlns:m="http://schemas.openxmlformats.org/officeDocument/2006/math" xmlns:v="urn:schemas-microsoft-com:vml" xmlns:wp14="http://schemas.microsoft.com/office/word/2010/wordprocessingDrawing" xmlns:wp="http://schemas.openxmlformats.org/drawingml/2006/wordprocessingDrawing" xmlns:w10="urn:schemas-microsoft-com:office:word" xmlns:w="http://schemas.openxmlformats.org/wordprocessingml/2006/main" xmlns:w14="http://schemas.microsoft.com/office/word/2010/wordml" xmlns:w15="http://schemas.microsoft.com/office/word/2012/wordml" xmlns:w16cex="http://schemas.microsoft.com/office/word/2018/wordml/cex" xmlns:w16cid="http://schemas.microsoft.com/office/word/2016/wordml/cid" xmlns:w16="http://schemas.microsoft.com/office/word/2018/wordml" xmlns:w16du="http://schemas.microsoft.com/office/word/2023/wordml/word16du" xmlns:w16sdtdh="http://schemas.microsoft.com/office/word/2020/wordml/sdtdatahash" xmlns:w16se="http://schemas.microsoft.com/office/word/2015/wordml/symex" xmlns:wpg="http://schemas.microsoft.com/office/word/2010/wordprocessingGroup" xmlns:wpi="http://schemas.microsoft.com/office/word/2010/wordprocessingInk" xmlns:wne="http://schemas.microsoft.com/office/word/2006/wordml" xmlns:wps="http://schemas.microsoft.com/office/word/2010/wordprocessingShape" mc:Ignorable="w14 w15 w16se w16cid w16 w16cex w16sdtdh w16du wp14">
   <w:body>
-    <w:bookmarkStart w:id="0" w:name="_Toc97387164" w:displacedByCustomXml="next"/>
-    <w:bookmarkStart w:id="1" w:name="_Toc74074586" w:displacedByCustomXml="next"/>
+    <w:bookmarkStart w:id="0" w:name="_Toc74074586" w:displacedByCustomXml="next"/>
+    <w:bookmarkStart w:id="1" w:name="_Toc97387164" w:displacedByCustomXml="next"/>
     <w:sdt>
       <w:sdtPr>
         <w:rPr>
@@ -4927,8 +4927,19 @@
                 <w:szCs w:val="24"/>
                 <w:lang w:val="es-ES" w:eastAsia="es-ES"/>
               </w:rPr>
-              <w:t>5 Anexos</w:t>
-            </w:r>
+              <w:t xml:space="preserve">5 </w:t>
+            </w:r>
+            <w:proofErr w:type="gramStart"/>
+            <w:r>
+              <w:rPr>
+                <w:rFonts w:cstheme="minorHAnsi"/>
+                <w:i/>
+                <w:szCs w:val="24"/>
+                <w:lang w:val="es-ES" w:eastAsia="es-ES"/>
+              </w:rPr>
+              <w:t>Anexos</w:t>
+            </w:r>
+            <w:proofErr w:type="gramEnd"/>
           </w:p>
         </w:tc>
       </w:tr>
@@ -6916,7 +6927,23 @@
           <w:rFonts w:cstheme="minorHAnsi"/>
           <w:lang w:val="es-CL"/>
         </w:rPr>
-        <w:t xml:space="preserve"> Los repartidores recibirán notificaciones sobre nuevos pedidos y podrán confirmar la recepción y el estado de los mismos. Los clientes podrán rastrear el estado de su pedido en tiempo real.</w:t>
+        <w:t xml:space="preserve"> Los repartidores recibirán notificaciones sobre nuevos pedidos y podrán confirmar la recepción y el estado de </w:t>
+      </w:r>
+      <w:proofErr w:type="gramStart"/>
+      <w:r>
+        <w:rPr>
+          <w:rFonts w:cstheme="minorHAnsi"/>
+          <w:lang w:val="es-CL"/>
+        </w:rPr>
+        <w:t>los mismos</w:t>
+      </w:r>
+      <w:proofErr w:type="gramEnd"/>
+      <w:r>
+        <w:rPr>
+          <w:rFonts w:cstheme="minorHAnsi"/>
+          <w:lang w:val="es-CL"/>
+        </w:rPr>
+        <w:t>. Los clientes podrán rastrear el estado de su pedido en tiempo real.</w:t>
       </w:r>
     </w:p>
     <w:p>
@@ -9098,7 +9125,27 @@
           <w:szCs w:val="22"/>
           <w:lang w:val="es-CL"/>
         </w:rPr>
-        <w:t>: La aplicación está diseñada para funcionar en smartphones con sistemas operativos Android e iOS. Los usuarios interactuarán con la aplicación a través de pantallas táctiles y necesitarán una conexión a internet activa para interactuar con Firebase y otras API.</w:t>
+        <w:t xml:space="preserve">: La aplicación está diseñada para funcionar en smartphones con sistemas operativos Android </w:t>
+      </w:r>
+      <w:proofErr w:type="gramStart"/>
+      <w:r>
+        <w:rPr>
+          <w:rFonts w:asciiTheme="minorHAnsi" w:hAnsiTheme="minorHAnsi" w:cstheme="minorHAnsi"/>
+          <w:sz w:val="22"/>
+          <w:szCs w:val="22"/>
+          <w:lang w:val="es-CL"/>
+        </w:rPr>
+        <w:t>e</w:t>
+      </w:r>
+      <w:proofErr w:type="gramEnd"/>
+      <w:r>
+        <w:rPr>
+          <w:rFonts w:asciiTheme="minorHAnsi" w:hAnsiTheme="minorHAnsi" w:cstheme="minorHAnsi"/>
+          <w:sz w:val="22"/>
+          <w:szCs w:val="22"/>
+          <w:lang w:val="es-CL"/>
+        </w:rPr>
+        <w:t xml:space="preserve"> iOS. Los usuarios interactuarán con la aplicación a través de pantallas táctiles y necesitarán una conexión a internet activa para interactuar con Firebase y otras API.</w:t>
       </w:r>
     </w:p>
     <w:p>
@@ -9191,7 +9238,27 @@
           <w:szCs w:val="22"/>
           <w:lang w:val="es-CL"/>
         </w:rPr>
-        <w:t>: La aplicación deberá ser compatible con dispositivos móviles que cuenten con un mínimo de 2 GB de memoria RAM y procesadores ARM o superiores, garantizando un rendimiento fluido en ambos sistemas operativos (Android e iOS).</w:t>
+        <w:t xml:space="preserve">: La aplicación deberá ser compatible con dispositivos móviles que cuenten con un mínimo de 2 GB de memoria RAM y procesadores ARM o superiores, garantizando un rendimiento fluido en ambos sistemas operativos (Android </w:t>
+      </w:r>
+      <w:proofErr w:type="gramStart"/>
+      <w:r>
+        <w:rPr>
+          <w:rFonts w:asciiTheme="minorHAnsi" w:hAnsiTheme="minorHAnsi" w:cstheme="minorHAnsi"/>
+          <w:sz w:val="22"/>
+          <w:szCs w:val="22"/>
+          <w:lang w:val="es-CL"/>
+        </w:rPr>
+        <w:t>e</w:t>
+      </w:r>
+      <w:proofErr w:type="gramEnd"/>
+      <w:r>
+        <w:rPr>
+          <w:rFonts w:asciiTheme="minorHAnsi" w:hAnsiTheme="minorHAnsi" w:cstheme="minorHAnsi"/>
+          <w:sz w:val="22"/>
+          <w:szCs w:val="22"/>
+          <w:lang w:val="es-CL"/>
+        </w:rPr>
+        <w:t xml:space="preserve"> iOS).</w:t>
       </w:r>
     </w:p>
     <w:p>
@@ -10880,7 +10947,21 @@
         <w:rPr>
           <w:rFonts w:cstheme="minorHAnsi"/>
         </w:rPr>
-        <w:t>El sistema será portable entre diferentes dispositivos móviles (Android e iOS), asegurando que la app mantenga un comportamiento consistente en diversas versiones de sistemas operativos. También será necesario prever que el backend pueda ser movido entre diferentes servicios de hosting o bases de datos con el mínimo de ajustes técnicos.</w:t>
+        <w:t xml:space="preserve">El sistema será portable entre diferentes dispositivos móviles (Android </w:t>
+      </w:r>
+      <w:proofErr w:type="gramStart"/>
+      <w:r>
+        <w:rPr>
+          <w:rFonts w:cstheme="minorHAnsi"/>
+        </w:rPr>
+        <w:t>e</w:t>
+      </w:r>
+      <w:proofErr w:type="gramEnd"/>
+      <w:r>
+        <w:rPr>
+          <w:rFonts w:cstheme="minorHAnsi"/>
+        </w:rPr>
+        <w:t xml:space="preserve"> iOS), asegurando que la app mantenga un comportamiento consistente en diversas versiones de sistemas operativos. También será necesario prever que el backend pueda ser movido entre diferentes servicios de hosting o bases de datos con el mínimo de ajustes técnicos.</w:t>
       </w:r>
     </w:p>
     <w:p>
@@ -11748,10 +11829,18 @@
     </w:p>
     <w:p>
       <w:r>
-        <w:t xml:space="preserve">Enumeres las etapas principales del proyecto de acuerdo </w:t>
-      </w:r>
-      <w:r>
-        <w:t>a carta Gantt</w:t>
+        <w:t xml:space="preserve">Enumeres las etapas principales del proyecto </w:t>
+      </w:r>
+      <w:proofErr w:type="gramStart"/>
+      <w:r>
+        <w:t xml:space="preserve">de acuerdo </w:t>
+      </w:r>
+      <w:r>
+        <w:t>a</w:t>
+      </w:r>
+      <w:proofErr w:type="gramEnd"/>
+      <w:r>
+        <w:t xml:space="preserve"> carta Gantt</w:t>
       </w:r>
       <w:r>
         <w:t xml:space="preserve"> y EDT</w:t>
@@ -13228,21 +13317,7 @@
                 <w:rFonts w:ascii="Calibri" w:hAnsi="Calibri" w:cs="Calibri"/>
                 <w:color w:val="000000"/>
               </w:rPr>
-              <w:t xml:space="preserve">$ </w:t>
-            </w:r>
-            <w:r>
-              <w:rPr>
-                <w:rFonts w:ascii="Calibri" w:hAnsi="Calibri" w:cs="Calibri"/>
-                <w:color w:val="000000"/>
-              </w:rPr>
-              <w:t>-</w:t>
-            </w:r>
-            <w:r>
-              <w:rPr>
-                <w:rFonts w:ascii="Calibri" w:hAnsi="Calibri" w:cs="Calibri"/>
-                <w:color w:val="000000"/>
-              </w:rPr>
-              <w:t xml:space="preserve">                                           </w:t>
+              <w:t xml:space="preserve">$ -                                           </w:t>
             </w:r>
           </w:p>
         </w:tc>
@@ -13370,21 +13445,7 @@
                 <w:rFonts w:ascii="Calibri" w:hAnsi="Calibri" w:cs="Calibri"/>
                 <w:color w:val="000000"/>
               </w:rPr>
-              <w:t xml:space="preserve">$ </w:t>
-            </w:r>
-            <w:r>
-              <w:rPr>
-                <w:rFonts w:ascii="Calibri" w:hAnsi="Calibri" w:cs="Calibri"/>
-                <w:color w:val="000000"/>
-              </w:rPr>
-              <w:t>-</w:t>
-            </w:r>
-            <w:r>
-              <w:rPr>
-                <w:rFonts w:ascii="Calibri" w:hAnsi="Calibri" w:cs="Calibri"/>
-                <w:color w:val="000000"/>
-              </w:rPr>
-              <w:t xml:space="preserve">                                  </w:t>
+              <w:t xml:space="preserve">$ -                                  </w:t>
             </w:r>
           </w:p>
         </w:tc>
@@ -13407,14 +13468,7 @@
                 <w:b/>
                 <w:bCs/>
               </w:rPr>
-              <w:t xml:space="preserve">Total, Fase de </w:t>
-            </w:r>
-            <w:r>
-              <w:rPr>
-                <w:b/>
-                <w:bCs/>
-              </w:rPr>
-              <w:t>Análisis y Diseño</w:t>
+              <w:t>Total, Fase de Análisis y Diseño</w:t>
             </w:r>
           </w:p>
         </w:tc>
@@ -13723,14 +13777,7 @@
                 <w:rFonts w:ascii="Calibri" w:hAnsi="Calibri" w:cs="Calibri"/>
                 <w:color w:val="000000"/>
               </w:rPr>
-              <w:t>$</w:t>
-            </w:r>
-            <w:r>
-              <w:rPr>
-                <w:rFonts w:ascii="Calibri" w:hAnsi="Calibri" w:cs="Calibri"/>
-                <w:color w:val="000000"/>
-              </w:rPr>
-              <w:t xml:space="preserve"> -</w:t>
+              <w:t>$ -</w:t>
             </w:r>
           </w:p>
         </w:tc>
@@ -13848,14 +13895,7 @@
                 <w:rFonts w:ascii="Calibri" w:hAnsi="Calibri" w:cs="Calibri"/>
                 <w:color w:val="000000"/>
               </w:rPr>
-              <w:t>$</w:t>
-            </w:r>
-            <w:r>
-              <w:rPr>
-                <w:rFonts w:ascii="Calibri" w:hAnsi="Calibri" w:cs="Calibri"/>
-                <w:color w:val="000000"/>
-              </w:rPr>
-              <w:t xml:space="preserve"> -</w:t>
+              <w:t>$ -</w:t>
             </w:r>
           </w:p>
         </w:tc>
@@ -13979,21 +14019,7 @@
                 <w:rFonts w:ascii="Calibri" w:hAnsi="Calibri" w:cs="Calibri"/>
                 <w:color w:val="000000"/>
               </w:rPr>
-              <w:t xml:space="preserve">$ </w:t>
-            </w:r>
-            <w:r>
-              <w:rPr>
-                <w:rFonts w:ascii="Calibri" w:hAnsi="Calibri" w:cs="Calibri"/>
-                <w:color w:val="000000"/>
-              </w:rPr>
-              <w:t>3.909.130</w:t>
-            </w:r>
-            <w:r>
-              <w:rPr>
-                <w:rFonts w:ascii="Calibri" w:hAnsi="Calibri" w:cs="Calibri"/>
-                <w:color w:val="000000"/>
-              </w:rPr>
-              <w:t xml:space="preserve">                                       </w:t>
+              <w:t xml:space="preserve">$ 3.909.130                                       </w:t>
             </w:r>
           </w:p>
         </w:tc>
@@ -14140,14 +14166,7 @@
                 <w:b/>
                 <w:bCs/>
               </w:rPr>
-              <w:t xml:space="preserve">Total, Fase de </w:t>
-            </w:r>
-            <w:r>
-              <w:rPr>
-                <w:b/>
-                <w:bCs/>
-              </w:rPr>
-              <w:t>Desarrollo</w:t>
+              <w:t>Total, Fase de Desarrollo</w:t>
             </w:r>
           </w:p>
         </w:tc>
@@ -14818,14 +14837,7 @@
                 <w:b/>
                 <w:bCs/>
               </w:rPr>
-              <w:t xml:space="preserve">Total, Fase de </w:t>
-            </w:r>
-            <w:r>
-              <w:rPr>
-                <w:b/>
-                <w:bCs/>
-              </w:rPr>
-              <w:t>Pruebas y QA</w:t>
+              <w:t>Total, Fase de Pruebas y QA</w:t>
             </w:r>
           </w:p>
         </w:tc>
@@ -15327,14 +15339,7 @@
                 <w:rFonts w:ascii="Calibri" w:hAnsi="Calibri" w:cs="Calibri"/>
                 <w:color w:val="000000"/>
               </w:rPr>
-              <w:t>40</w:t>
-            </w:r>
-            <w:r>
-              <w:rPr>
-                <w:rFonts w:ascii="Calibri" w:hAnsi="Calibri" w:cs="Calibri"/>
-                <w:color w:val="000000"/>
-              </w:rPr>
-              <w:t xml:space="preserve"> </w:t>
+              <w:t xml:space="preserve">40 </w:t>
             </w:r>
           </w:p>
         </w:tc>
@@ -15476,14 +15481,7 @@
                 <w:rFonts w:ascii="Calibri" w:hAnsi="Calibri" w:cs="Calibri"/>
                 <w:color w:val="000000"/>
               </w:rPr>
-              <w:t>30</w:t>
-            </w:r>
-            <w:r>
-              <w:rPr>
-                <w:rFonts w:ascii="Calibri" w:hAnsi="Calibri" w:cs="Calibri"/>
-                <w:color w:val="000000"/>
-              </w:rPr>
-              <w:t xml:space="preserve"> </w:t>
+              <w:t xml:space="preserve">30 </w:t>
             </w:r>
           </w:p>
         </w:tc>
@@ -15541,14 +15539,7 @@
                 <w:b/>
                 <w:bCs/>
               </w:rPr>
-              <w:t xml:space="preserve">Total, Fase de </w:t>
-            </w:r>
-            <w:r>
-              <w:rPr>
-                <w:b/>
-                <w:bCs/>
-              </w:rPr>
-              <w:t>Implementación</w:t>
+              <w:t>Total, Fase de Implementación</w:t>
             </w:r>
           </w:p>
         </w:tc>
@@ -15811,21 +15802,7 @@
                 <w:b/>
                 <w:bCs/>
               </w:rPr>
-              <w:t>$</w:t>
-            </w:r>
-            <w:r>
-              <w:rPr>
-                <w:b/>
-                <w:bCs/>
-              </w:rPr>
-              <w:t xml:space="preserve"> </w:t>
-            </w:r>
-            <w:r>
-              <w:rPr>
-                <w:b/>
-                <w:bCs/>
-              </w:rPr>
-              <w:t>11.000</w:t>
+              <w:t>$ 11.000</w:t>
             </w:r>
           </w:p>
         </w:tc>
@@ -15842,6 +15819,7 @@
                 <w:bCs/>
               </w:rPr>
             </w:pPr>
+            <w:proofErr w:type="gramStart"/>
             <w:r>
               <w:rPr>
                 <w:b/>
@@ -15849,6 +15827,7 @@
               </w:rPr>
               <w:t>Total</w:t>
             </w:r>
+            <w:proofErr w:type="gramEnd"/>
             <w:r>
               <w:rPr>
                 <w:b/>
@@ -16700,129 +16679,92 @@
     <w:p>
       <w:pPr>
         <w:rPr>
-          <w:rFonts w:cstheme="minorHAnsi"/>
-          <w:lang w:val="es-ES" w:eastAsia="es-ES"/>
-        </w:rPr>
-      </w:pPr>
-      <w:r>
-        <w:rPr>
-          <w:rFonts w:cstheme="minorHAnsi"/>
-          <w:lang w:val="es-ES" w:eastAsia="es-ES"/>
-        </w:rPr>
-        <w:t>Insertar</w:t>
-      </w:r>
-      <w:r>
-        <w:rPr>
-          <w:rFonts w:cstheme="minorHAnsi"/>
-          <w:lang w:val="es-ES" w:eastAsia="es-ES"/>
-        </w:rPr>
-        <w:t xml:space="preserve"> documento con Mockups</w:t>
-      </w:r>
-      <w:r>
-        <w:rPr>
-          <w:rFonts w:cstheme="minorHAnsi"/>
-          <w:lang w:val="es-ES" w:eastAsia="es-ES"/>
-        </w:rPr>
-        <w:t xml:space="preserve"> </w:t>
-      </w:r>
-      <w:r>
-        <w:rPr>
-          <w:rFonts w:cstheme="minorHAnsi"/>
-          <w:lang w:val="es-ES" w:eastAsia="es-ES"/>
-        </w:rPr>
-        <w:t>de las</w:t>
-      </w:r>
-      <w:r>
-        <w:rPr>
-          <w:rFonts w:cstheme="minorHAnsi"/>
-          <w:lang w:val="es-ES" w:eastAsia="es-ES"/>
-        </w:rPr>
-        <w:t xml:space="preserve"> </w:t>
-      </w:r>
-      <w:r>
-        <w:rPr>
-          <w:rFonts w:cstheme="minorHAnsi"/>
-          <w:lang w:val="es-ES" w:eastAsia="es-ES"/>
-        </w:rPr>
-        <w:t>interfaces</w:t>
-      </w:r>
-      <w:r>
-        <w:rPr>
-          <w:rFonts w:cstheme="minorHAnsi"/>
-          <w:lang w:val="es-ES" w:eastAsia="es-ES"/>
-        </w:rPr>
-        <w:t xml:space="preserve"> de usuario del Sistema</w:t>
-      </w:r>
-    </w:p>
-    <w:p>
-      <w:pPr>
-        <w:pStyle w:val="Heading3"/>
-        <w:rPr>
-          <w:rFonts w:asciiTheme="minorHAnsi" w:hAnsiTheme="minorHAnsi" w:cstheme="minorHAnsi"/>
-          <w:color w:val="auto"/>
-        </w:rPr>
-      </w:pPr>
-      <w:bookmarkStart w:id="42" w:name="_Toc97387204"/>
-      <w:r>
-        <w:rPr>
-          <w:rFonts w:asciiTheme="minorHAnsi" w:hAnsiTheme="minorHAnsi" w:cstheme="minorHAnsi"/>
-          <w:color w:val="auto"/>
-        </w:rPr>
-        <w:t>5.</w:t>
-      </w:r>
-      <w:r>
-        <w:rPr>
-          <w:rFonts w:asciiTheme="minorHAnsi" w:hAnsiTheme="minorHAnsi" w:cstheme="minorHAnsi"/>
-          <w:color w:val="auto"/>
-        </w:rPr>
-        <w:t>4</w:t>
-      </w:r>
-      <w:r>
-        <w:rPr>
-          <w:rFonts w:asciiTheme="minorHAnsi" w:hAnsiTheme="minorHAnsi" w:cstheme="minorHAnsi"/>
-          <w:color w:val="auto"/>
-        </w:rPr>
-        <w:t xml:space="preserve"> </w:t>
-      </w:r>
-      <w:r>
-        <w:rPr>
-          <w:rFonts w:asciiTheme="minorHAnsi" w:hAnsiTheme="minorHAnsi" w:cstheme="minorHAnsi"/>
-          <w:color w:val="auto"/>
-        </w:rPr>
-        <w:t xml:space="preserve">Matriz </w:t>
-      </w:r>
-      <w:r>
-        <w:rPr>
-          <w:rFonts w:asciiTheme="minorHAnsi" w:hAnsiTheme="minorHAnsi" w:cstheme="minorHAnsi"/>
-          <w:color w:val="auto"/>
-        </w:rPr>
-        <w:t>EDT</w:t>
-      </w:r>
-      <w:r>
-        <w:rPr>
-          <w:rFonts w:asciiTheme="minorHAnsi" w:hAnsiTheme="minorHAnsi" w:cstheme="minorHAnsi"/>
-          <w:color w:val="auto"/>
-        </w:rPr>
-        <w:t>.</w:t>
-      </w:r>
-      <w:r>
-        <w:rPr>
-          <w:rFonts w:asciiTheme="minorHAnsi" w:hAnsiTheme="minorHAnsi" w:cstheme="minorHAnsi"/>
-          <w:color w:val="auto"/>
-        </w:rPr>
-        <w:t xml:space="preserve"> </w:t>
-      </w:r>
-      <w:bookmarkEnd w:id="42"/>
-    </w:p>
-    <w:p>
-      <w:pPr>
-        <w:rPr>
           <w:b/>
           <w:bCs/>
           <w:lang w:val="es-ES" w:eastAsia="es-ES"/>
         </w:rPr>
       </w:pPr>
       <w:hyperlink r:id="rId11" w:history="1">
+        <w:r>
+          <w:rPr>
+            <w:rStyle w:val="Hyperlink"/>
+            <w:b/>
+            <w:bCs/>
+            <w:lang w:val="es-ES" w:eastAsia="es-ES"/>
+          </w:rPr>
+          <w:t>Documento de Mockups</w:t>
+        </w:r>
+      </w:hyperlink>
+    </w:p>
+    <w:p>
+      <w:pPr>
+        <w:pStyle w:val="Heading3"/>
+        <w:rPr>
+          <w:rFonts w:asciiTheme="minorHAnsi" w:hAnsiTheme="minorHAnsi" w:cstheme="minorHAnsi"/>
+          <w:color w:val="auto"/>
+        </w:rPr>
+      </w:pPr>
+      <w:bookmarkStart w:id="42" w:name="_Toc97387204"/>
+      <w:r>
+        <w:rPr>
+          <w:rFonts w:asciiTheme="minorHAnsi" w:hAnsiTheme="minorHAnsi" w:cstheme="minorHAnsi"/>
+          <w:color w:val="auto"/>
+        </w:rPr>
+        <w:t>5.</w:t>
+      </w:r>
+      <w:r>
+        <w:rPr>
+          <w:rFonts w:asciiTheme="minorHAnsi" w:hAnsiTheme="minorHAnsi" w:cstheme="minorHAnsi"/>
+          <w:color w:val="auto"/>
+        </w:rPr>
+        <w:t>4</w:t>
+      </w:r>
+      <w:r>
+        <w:rPr>
+          <w:rFonts w:asciiTheme="minorHAnsi" w:hAnsiTheme="minorHAnsi" w:cstheme="minorHAnsi"/>
+          <w:color w:val="auto"/>
+        </w:rPr>
+        <w:t xml:space="preserve"> </w:t>
+      </w:r>
+      <w:r>
+        <w:rPr>
+          <w:rFonts w:asciiTheme="minorHAnsi" w:hAnsiTheme="minorHAnsi" w:cstheme="minorHAnsi"/>
+          <w:color w:val="auto"/>
+        </w:rPr>
+        <w:t xml:space="preserve">Matriz </w:t>
+      </w:r>
+      <w:r>
+        <w:rPr>
+          <w:rFonts w:asciiTheme="minorHAnsi" w:hAnsiTheme="minorHAnsi" w:cstheme="minorHAnsi"/>
+          <w:color w:val="auto"/>
+        </w:rPr>
+        <w:t>EDT</w:t>
+      </w:r>
+      <w:r>
+        <w:rPr>
+          <w:rFonts w:asciiTheme="minorHAnsi" w:hAnsiTheme="minorHAnsi" w:cstheme="minorHAnsi"/>
+          <w:color w:val="auto"/>
+        </w:rPr>
+        <w:t>.</w:t>
+      </w:r>
+      <w:r>
+        <w:rPr>
+          <w:rFonts w:asciiTheme="minorHAnsi" w:hAnsiTheme="minorHAnsi" w:cstheme="minorHAnsi"/>
+          <w:color w:val="auto"/>
+        </w:rPr>
+        <w:t xml:space="preserve"> </w:t>
+      </w:r>
+      <w:bookmarkEnd w:id="42"/>
+    </w:p>
+    <w:p>
+      <w:pPr>
+        <w:rPr>
+          <w:b/>
+          <w:bCs/>
+          <w:lang w:val="es-ES" w:eastAsia="es-ES"/>
+        </w:rPr>
+      </w:pPr>
+      <w:hyperlink r:id="rId12" w:history="1">
         <w:r>
           <w:rPr>
             <w:rStyle w:val="Hyperlink"/>
@@ -16881,7 +16823,7 @@
           <w:bCs/>
         </w:rPr>
       </w:pPr>
-      <w:hyperlink r:id="rId12" w:history="1">
+      <w:hyperlink r:id="rId13" w:history="1">
         <w:r>
           <w:rPr>
             <w:rStyle w:val="Hyperlink"/>
@@ -16895,9 +16837,9 @@
       </w:hyperlink>
     </w:p>
     <w:sectPr>
-      <w:headerReference w:type="default" r:id="rId13"/>
-      <w:footerReference w:type="default" r:id="rId14"/>
-      <w:headerReference w:type="first" r:id="rId15"/>
+      <w:headerReference w:type="default" r:id="rId14"/>
+      <w:footerReference w:type="default" r:id="rId15"/>
+      <w:headerReference w:type="first" r:id="rId16"/>
       <w:pgSz w:w="12240" w:h="15840"/>
       <w:pgMar w:top="1417" w:right="1701" w:bottom="1417" w:left="1701" w:header="708" w:footer="708" w:gutter="0"/>
       <w:cols w:space="708"/>
@@ -25677,6 +25619,7 @@
   <w:style w:type="character" w:default="1" w:styleId="DefaultParagraphFont">
     <w:name w:val="Default Paragraph Font"/>
     <w:uiPriority w:val="1"/>
+    <w:semiHidden/>
     <w:unhideWhenUsed/>
   </w:style>
   <w:style w:type="table" w:default="1" w:styleId="TableNormal">
@@ -26703,6 +26646,7 @@
     <w:rsid w:val="00194DF5"/>
     <w:rsid w:val="002835FC"/>
     <w:rsid w:val="003E5E05"/>
+    <w:rsid w:val="00425FF7"/>
     <w:rsid w:val="004E274B"/>
     <w:rsid w:val="004E71CB"/>
     <w:rsid w:val="004F7F49"/>
@@ -26711,6 +26655,7 @@
     <w:rsid w:val="005E0D15"/>
     <w:rsid w:val="006E2FCC"/>
     <w:rsid w:val="0070114A"/>
+    <w:rsid w:val="007B4191"/>
     <w:rsid w:val="00825B36"/>
     <w:rsid w:val="0085680F"/>
     <w:rsid w:val="00871F8E"/>

</xml_diff>